<commit_message>
improve save task done
</commit_message>
<xml_diff>
--- a/Documents/RTU初始配置报文.docx
+++ b/Documents/RTU初始配置报文.docx
@@ -787,22 +787,7 @@
             </w14:solidFill>
           </w14:textFill>
         </w:rPr>
-        <w:t xml:space="preserve"> 02 04 70 97 21 81 24 00 66 66</w:t>
-      </w:r>
-      <w:bookmarkStart w:id="0" w:name="_GoBack"/>
-      <w:bookmarkEnd w:id="0"/>
-      <w:r>
-        <w:rPr>
-          <w:rFonts w:hint="default"/>
-          <w:color w:val="000000" w:themeColor="text1"/>
-          <w:lang w:val="en-GB" w:eastAsia="zh-CN"/>
-          <w14:textFill>
-            <w14:solidFill>
-              <w14:schemeClr w14:val="tx1"/>
-            </w14:solidFill>
-          </w14:textFill>
-        </w:rPr>
-        <w:t xml:space="preserve"> </w:t>
+        <w:t xml:space="preserve"> 02 04 70 97 21 81 24 00 66 66 </w:t>
       </w:r>
       <w:r>
         <w:rPr>
@@ -2756,15 +2741,10 @@
     </w:p>
     <w:p>
       <w:pPr>
-        <w:spacing w:line="220" w:lineRule="atLeast"/>
-        <w:rPr>
-          <w:rFonts w:hint="default"/>
-          <w:b/>
-          <w:bCs/>
-          <w:color w:val="000000" w:themeColor="text1"/>
-          <w:sz w:val="32"/>
-          <w:szCs w:val="32"/>
-          <w:lang w:val="en-US" w:eastAsia="zh-CN"/>
+        <w:rPr>
+          <w:rFonts w:hint="default"/>
+          <w:color w:val="000000" w:themeColor="text1"/>
+          <w:lang w:val="en-GB" w:eastAsia="zh-CN"/>
           <w14:textFill>
             <w14:solidFill>
               <w14:schemeClr w14:val="tx1"/>
@@ -2772,29 +2752,48 @@
           </w14:textFill>
         </w:rPr>
       </w:pPr>
-      <w:r>
-        <w:rPr>
-          <w:rFonts w:hint="eastAsia"/>
-          <w:b/>
-          <w:bCs/>
-          <w:color w:val="000000" w:themeColor="text1"/>
-          <w:sz w:val="32"/>
-          <w:szCs w:val="32"/>
-          <w:lang w:val="en-US" w:eastAsia="zh-CN"/>
-          <w14:textFill>
-            <w14:solidFill>
-              <w14:schemeClr w14:val="tx1"/>
-            </w14:solidFill>
-          </w14:textFill>
-        </w:rPr>
-        <w:t>4.（自定义扩展）配置要素报文</w:t>
-      </w:r>
     </w:p>
     <w:p>
       <w:pPr>
         <w:spacing w:line="220" w:lineRule="atLeast"/>
         <w:rPr>
           <w:rFonts w:hint="default"/>
+          <w:b/>
+          <w:bCs/>
+          <w:color w:val="000000" w:themeColor="text1"/>
+          <w:sz w:val="32"/>
+          <w:szCs w:val="32"/>
+          <w:lang w:val="en-US" w:eastAsia="zh-CN"/>
+          <w14:textFill>
+            <w14:solidFill>
+              <w14:schemeClr w14:val="tx1"/>
+            </w14:solidFill>
+          </w14:textFill>
+        </w:rPr>
+      </w:pPr>
+      <w:r>
+        <w:rPr>
+          <w:rFonts w:hint="eastAsia"/>
+          <w:b/>
+          <w:bCs/>
+          <w:color w:val="000000" w:themeColor="text1"/>
+          <w:sz w:val="32"/>
+          <w:szCs w:val="32"/>
+          <w:lang w:val="en-US" w:eastAsia="zh-CN"/>
+          <w14:textFill>
+            <w14:solidFill>
+              <w14:schemeClr w14:val="tx1"/>
+            </w14:solidFill>
+          </w14:textFill>
+        </w:rPr>
+        <w:t>4.（自定义扩展）配置要素报文</w:t>
+      </w:r>
+    </w:p>
+    <w:p>
+      <w:pPr>
+        <w:spacing w:line="220" w:lineRule="atLeast"/>
+        <w:rPr>
+          <w:rFonts w:hint="default"/>
           <w:color w:val="000000" w:themeColor="text1"/>
           <w:lang w:val="en-GB" w:eastAsia="zh-CN"/>
           <w14:textFill>
@@ -3311,6 +3310,256 @@
         </w:rPr>
         <w:t>FE91</w:t>
       </w:r>
+    </w:p>
+    <w:p>
+      <w:pPr>
+        <w:spacing w:line="220" w:lineRule="atLeast"/>
+        <w:rPr>
+          <w:rFonts w:hint="eastAsia"/>
+          <w:color w:val="FF0000"/>
+          <w:lang w:val="en-US" w:eastAsia="zh-CN"/>
+        </w:rPr>
+      </w:pPr>
+    </w:p>
+    <w:p>
+      <w:pPr>
+        <w:spacing w:line="220" w:lineRule="atLeast"/>
+        <w:rPr>
+          <w:rFonts w:hint="default"/>
+          <w:color w:val="000000" w:themeColor="text1"/>
+          <w:lang w:val="en-US" w:eastAsia="zh-CN"/>
+          <w14:textFill>
+            <w14:solidFill>
+              <w14:schemeClr w14:val="tx1"/>
+            </w14:solidFill>
+          </w14:textFill>
+        </w:rPr>
+      </w:pPr>
+      <w:r>
+        <w:rPr>
+          <w:rFonts w:hint="eastAsia"/>
+          <w:color w:val="FF0000"/>
+          <w:lang w:val="en-US" w:eastAsia="zh-CN"/>
+        </w:rPr>
+        <w:t>7E7E</w:t>
+      </w:r>
+      <w:r>
+        <w:rPr>
+          <w:rFonts w:hint="eastAsia"/>
+          <w:color w:val="FFC000"/>
+          <w:lang w:val="en-US" w:eastAsia="zh-CN"/>
+        </w:rPr>
+        <w:t>00</w:t>
+      </w:r>
+      <w:r>
+        <w:rPr>
+          <w:rFonts w:hint="eastAsia"/>
+          <w:color w:val="92D050"/>
+          <w:lang w:val="en-US" w:eastAsia="zh-CN"/>
+        </w:rPr>
+        <w:t>6666666601</w:t>
+      </w:r>
+      <w:r>
+        <w:rPr>
+          <w:rFonts w:hint="eastAsia"/>
+          <w:color w:val="002060"/>
+          <w:lang w:val="en-US" w:eastAsia="zh-CN"/>
+        </w:rPr>
+        <w:t>1234</w:t>
+      </w:r>
+      <w:r>
+        <w:rPr>
+          <w:rFonts w:hint="eastAsia"/>
+          <w:color w:val="00B050"/>
+          <w:lang w:val="en-US" w:eastAsia="zh-CN"/>
+        </w:rPr>
+        <w:t>4</w:t>
+      </w:r>
+      <w:r>
+        <w:rPr>
+          <w:rFonts w:hint="default"/>
+          <w:color w:val="00B050"/>
+          <w:lang w:val="en-GB" w:eastAsia="zh-CN"/>
+        </w:rPr>
+        <w:t>2</w:t>
+      </w:r>
+      <w:r>
+        <w:rPr>
+          <w:rFonts w:hint="default"/>
+          <w:color w:val="7030A0"/>
+          <w:u w:val="single"/>
+          <w:lang w:val="en-GB" w:eastAsia="zh-CN"/>
+        </w:rPr>
+        <w:t>80</w:t>
+      </w:r>
+      <w:r>
+        <w:rPr>
+          <w:rFonts w:hint="eastAsia"/>
+          <w:color w:val="7030A0"/>
+          <w:u w:val="single"/>
+          <w:lang w:val="en-US" w:eastAsia="zh-CN"/>
+        </w:rPr>
+        <w:t>0f</w:t>
+      </w:r>
+      <w:r>
+        <w:rPr>
+          <w:rFonts w:hint="default"/>
+          <w:color w:val="C00000"/>
+          <w:lang w:val="en-GB" w:eastAsia="zh-CN"/>
+        </w:rPr>
+        <w:t>02</w:t>
+      </w:r>
+      <w:r>
+        <w:rPr>
+          <w:rFonts w:hint="default"/>
+          <w:color w:val="0070C0"/>
+          <w:lang w:val="en-GB" w:eastAsia="zh-CN"/>
+        </w:rPr>
+        <w:t>0000</w:t>
+      </w:r>
+      <w:r>
+        <w:rPr>
+          <w:rFonts w:hint="default"/>
+          <w:color w:val="7030A0"/>
+          <w:lang w:val="en-GB" w:eastAsia="zh-CN"/>
+        </w:rPr>
+        <w:t>1</w:t>
+      </w:r>
+      <w:r>
+        <w:rPr>
+          <w:rFonts w:hint="eastAsia"/>
+          <w:color w:val="7030A0"/>
+          <w:lang w:val="en-US" w:eastAsia="zh-CN"/>
+        </w:rPr>
+        <w:t>911</w:t>
+      </w:r>
+      <w:r>
+        <w:rPr>
+          <w:rFonts w:hint="default"/>
+          <w:color w:val="7030A0"/>
+          <w:lang w:val="en-GB" w:eastAsia="zh-CN"/>
+        </w:rPr>
+        <w:t>2</w:t>
+      </w:r>
+      <w:r>
+        <w:rPr>
+          <w:rFonts w:hint="eastAsia"/>
+          <w:color w:val="7030A0"/>
+          <w:lang w:val="en-US" w:eastAsia="zh-CN"/>
+        </w:rPr>
+        <w:t>6</w:t>
+      </w:r>
+      <w:r>
+        <w:rPr>
+          <w:rFonts w:hint="default"/>
+          <w:color w:val="7030A0"/>
+          <w:lang w:val="en-GB" w:eastAsia="zh-CN"/>
+        </w:rPr>
+        <w:t>1</w:t>
+      </w:r>
+      <w:r>
+        <w:rPr>
+          <w:rFonts w:hint="eastAsia"/>
+          <w:color w:val="7030A0"/>
+          <w:lang w:val="en-US" w:eastAsia="zh-CN"/>
+        </w:rPr>
+        <w:t>519</w:t>
+      </w:r>
+      <w:r>
+        <w:rPr>
+          <w:rFonts w:hint="default"/>
+          <w:color w:val="7030A0"/>
+          <w:lang w:val="en-GB" w:eastAsia="zh-CN"/>
+        </w:rPr>
+        <w:t>33</w:t>
+      </w:r>
+      <w:r>
+        <w:rPr>
+          <w:rFonts w:hint="eastAsia"/>
+          <w:color w:val="385723" w:themeColor="accent6" w:themeShade="80"/>
+          <w:u w:val="single"/>
+          <w:lang w:val="en-US" w:eastAsia="zh-CN"/>
+        </w:rPr>
+        <w:t>FF4520</w:t>
+      </w:r>
+      <w:r>
+        <w:rPr>
+          <w:rFonts w:hint="eastAsia"/>
+          <w:color w:val="8497B0" w:themeColor="text2" w:themeTint="99"/>
+          <w:lang w:val="en-US" w:eastAsia="zh-CN"/>
+          <w14:textFill>
+            <w14:solidFill>
+              <w14:schemeClr w14:val="tx2">
+                <w14:lumMod w14:val="60000"/>
+                <w14:lumOff w14:val="40000"/>
+              </w14:schemeClr>
+            </w14:solidFill>
+          </w14:textFill>
+        </w:rPr>
+        <w:t>03</w:t>
+      </w:r>
+      <w:r>
+        <w:rPr>
+          <w:rFonts w:hint="eastAsia"/>
+          <w:b w:val="0"/>
+          <w:bCs w:val="0"/>
+          <w:color w:val="7C7C7C" w:themeColor="accent3" w:themeShade="BF"/>
+          <w:lang w:val="en-US" w:eastAsia="zh-CN"/>
+        </w:rPr>
+        <w:t>02</w:t>
+      </w:r>
+      <w:r>
+        <w:rPr>
+          <w:rFonts w:hint="eastAsia"/>
+          <w:color w:val="FFC000" w:themeColor="accent4"/>
+          <w:lang w:val="en-US" w:eastAsia="zh-CN"/>
+          <w14:textFill>
+            <w14:solidFill>
+              <w14:schemeClr w14:val="accent4"/>
+            </w14:solidFill>
+          </w14:textFill>
+        </w:rPr>
+        <w:t>01</w:t>
+      </w:r>
+      <w:r>
+        <w:rPr>
+          <w:rFonts w:hint="eastAsia"/>
+          <w:color w:val="0000FF"/>
+          <w:lang w:val="en-US" w:eastAsia="zh-CN"/>
+        </w:rPr>
+        <w:t>02</w:t>
+      </w:r>
+      <w:r>
+        <w:rPr>
+          <w:rFonts w:hint="default"/>
+          <w:color w:val="FF0000"/>
+          <w:lang w:val="en-GB" w:eastAsia="zh-CN"/>
+        </w:rPr>
+        <w:t>05</w:t>
+      </w:r>
+      <w:r>
+        <w:rPr>
+          <w:rFonts w:hint="default"/>
+          <w:color w:val="auto"/>
+          <w:lang w:val="en-GB" w:eastAsia="zh-CN"/>
+        </w:rPr>
+        <w:t>4D19</w:t>
+      </w:r>
+    </w:p>
+    <w:p>
+      <w:pPr>
+        <w:spacing w:line="220" w:lineRule="atLeast"/>
+        <w:rPr>
+          <w:rFonts w:hint="default"/>
+          <w:color w:val="000000" w:themeColor="text1"/>
+          <w:lang w:val="en-GB" w:eastAsia="zh-CN"/>
+          <w14:textFill>
+            <w14:solidFill>
+              <w14:schemeClr w14:val="tx1"/>
+            </w14:solidFill>
+          </w14:textFill>
+        </w:rPr>
+      </w:pPr>
     </w:p>
     <w:p>
       <w:pPr>
@@ -3836,7 +4085,7 @@
       <w:pPr>
         <w:spacing w:line="220" w:lineRule="atLeast"/>
         <w:rPr>
-          <w:rFonts w:hint="eastAsia" w:eastAsia="微软雅黑"/>
+          <w:rFonts w:hint="eastAsia"/>
           <w:color w:val="000000" w:themeColor="text1"/>
           <w:lang w:eastAsia="zh-CN"/>
           <w14:textFill>
@@ -3860,6 +4109,95 @@
         <w:t>）</w:t>
       </w:r>
     </w:p>
+    <w:p>
+      <w:pPr>
+        <w:spacing w:line="220" w:lineRule="atLeast"/>
+        <w:ind w:firstLine="420" w:firstLineChars="0"/>
+        <w:rPr>
+          <w:rFonts w:hint="default"/>
+          <w:color w:val="000000" w:themeColor="text1"/>
+          <w:lang w:val="en-US" w:eastAsia="zh-CN"/>
+          <w14:textFill>
+            <w14:solidFill>
+              <w14:schemeClr w14:val="tx1"/>
+            </w14:solidFill>
+          </w14:textFill>
+        </w:rPr>
+      </w:pPr>
+      <w:bookmarkStart w:id="0" w:name="_GoBack"/>
+      <w:r>
+        <w:rPr>
+          <w:rFonts w:hint="eastAsia"/>
+          <w:color w:val="000000" w:themeColor="text1"/>
+          <w:lang w:val="en-US" w:eastAsia="zh-CN"/>
+          <w14:textFill>
+            <w14:solidFill>
+              <w14:schemeClr w14:val="tx1"/>
+            </w14:solidFill>
+          </w14:textFill>
+        </w:rPr>
+        <w:t xml:space="preserve">SWITCH 解析方式  :  </w:t>
+      </w:r>
+    </w:p>
+    <w:p>
+      <w:pPr>
+        <w:spacing w:line="220" w:lineRule="atLeast"/>
+        <w:ind w:left="840" w:leftChars="0" w:firstLine="420" w:firstLineChars="0"/>
+        <w:rPr>
+          <w:rFonts w:hint="eastAsia"/>
+          <w:color w:val="000000" w:themeColor="text1"/>
+          <w:lang w:val="en-US" w:eastAsia="zh-CN"/>
+          <w14:textFill>
+            <w14:solidFill>
+              <w14:schemeClr w14:val="tx1"/>
+            </w14:solidFill>
+          </w14:textFill>
+        </w:rPr>
+      </w:pPr>
+      <w:r>
+        <w:rPr>
+          <w:rFonts w:hint="eastAsia"/>
+          <w:color w:val="000000" w:themeColor="text1"/>
+          <w:lang w:val="en-US" w:eastAsia="zh-CN"/>
+          <w14:textFill>
+            <w14:solidFill>
+              <w14:schemeClr w14:val="tx1"/>
+            </w14:solidFill>
+          </w14:textFill>
+        </w:rPr>
+        <w:t xml:space="preserve">    01 (不做处理)</w:t>
+      </w:r>
+    </w:p>
+    <w:p>
+      <w:pPr>
+        <w:spacing w:line="220" w:lineRule="atLeast"/>
+        <w:ind w:left="1260" w:leftChars="0" w:firstLine="420" w:firstLineChars="0"/>
+        <w:rPr>
+          <w:rFonts w:hint="default"/>
+          <w:color w:val="000000" w:themeColor="text1"/>
+          <w:lang w:val="en-US" w:eastAsia="zh-CN"/>
+          <w14:textFill>
+            <w14:solidFill>
+              <w14:schemeClr w14:val="tx1"/>
+            </w14:solidFill>
+          </w14:textFill>
+        </w:rPr>
+      </w:pPr>
+      <w:r>
+        <w:rPr>
+          <w:rFonts w:hint="eastAsia"/>
+          <w:color w:val="000000" w:themeColor="text1"/>
+          <w:lang w:val="en-US" w:eastAsia="zh-CN"/>
+          <w14:textFill>
+            <w14:solidFill>
+              <w14:schemeClr w14:val="tx1"/>
+            </w14:solidFill>
+          </w14:textFill>
+        </w:rPr>
+        <w:t>02 (转格雷码)</w:t>
+      </w:r>
+    </w:p>
+    <w:bookmarkEnd w:id="0"/>
     <w:p>
       <w:pPr>
         <w:spacing w:line="220" w:lineRule="atLeast"/>

</xml_diff>